<commit_message>
add spline interpolation and old class
</commit_message>
<xml_diff>
--- a/docs/report-02.docx
+++ b/docs/report-02.docx
@@ -72,7 +72,29 @@
           <w:szCs w:val="24"/>
           <w:lang w:val="ru-RU"/>
         </w:rPr>
-        <w:t>1 группа ФМиИТ.</w:t>
+        <w:t xml:space="preserve">1 группа </w:t>
+      </w:r>
+      <w:proofErr w:type="spellStart"/>
+      <w:r>
+        <w:rPr>
+          <w:rFonts w:asciiTheme="majorHAnsi" w:hAnsiTheme="majorHAnsi" w:cstheme="majorHAnsi"/>
+          <w:b/>
+          <w:sz w:val="24"/>
+          <w:szCs w:val="24"/>
+          <w:lang w:val="ru-RU"/>
+        </w:rPr>
+        <w:t>ФМиИТ</w:t>
+      </w:r>
+      <w:proofErr w:type="spellEnd"/>
+      <w:r>
+        <w:rPr>
+          <w:rFonts w:asciiTheme="majorHAnsi" w:hAnsiTheme="majorHAnsi" w:cstheme="majorHAnsi"/>
+          <w:b/>
+          <w:sz w:val="24"/>
+          <w:szCs w:val="24"/>
+          <w:lang w:val="ru-RU"/>
+        </w:rPr>
+        <w:t>.</w:t>
       </w:r>
     </w:p>
     <w:p>
@@ -103,17 +125,7 @@
           <w:szCs w:val="24"/>
           <w:lang w:val="ru-RU"/>
         </w:rPr>
-        <w:t xml:space="preserve">Интерполяция многочленами по формуле </w:t>
-      </w:r>
-      <w:r>
-        <w:rPr>
-          <w:rFonts w:asciiTheme="majorHAnsi" w:hAnsiTheme="majorHAnsi" w:cstheme="majorHAnsi"/>
-          <w:b/>
-          <w:sz w:val="24"/>
-          <w:szCs w:val="24"/>
-          <w:lang w:val="ru-RU"/>
-        </w:rPr>
-        <w:t>Ньютона</w:t>
+        <w:t>Построение интерполяционных сплайнов</w:t>
       </w:r>
       <w:r>
         <w:rPr>
@@ -154,27 +166,58 @@
           <w:szCs w:val="24"/>
           <w:lang w:val="ru-RU"/>
         </w:rPr>
-        <w:t xml:space="preserve"> интерполяции при помощи формулы </w:t>
-      </w:r>
-      <w:r>
-        <w:rPr>
-          <w:rFonts w:asciiTheme="majorHAnsi" w:hAnsiTheme="majorHAnsi" w:cstheme="majorHAnsi"/>
-          <w:b/>
-          <w:sz w:val="24"/>
-          <w:szCs w:val="24"/>
-          <w:lang w:val="ru-RU"/>
-        </w:rPr>
-        <w:t>Ньютона</w:t>
-      </w:r>
-      <w:r>
-        <w:rPr>
-          <w:rFonts w:asciiTheme="majorHAnsi" w:hAnsiTheme="majorHAnsi" w:cstheme="majorHAnsi"/>
-          <w:b/>
-          <w:sz w:val="24"/>
-          <w:szCs w:val="24"/>
-          <w:lang w:val="ru-RU"/>
-        </w:rPr>
-        <w:t>. Реализовать алгоритм на ка</w:t>
+        <w:t xml:space="preserve"> </w:t>
+      </w:r>
+      <w:r>
+        <w:rPr>
+          <w:rFonts w:asciiTheme="majorHAnsi" w:hAnsiTheme="majorHAnsi" w:cstheme="majorHAnsi"/>
+          <w:b/>
+          <w:sz w:val="24"/>
+          <w:szCs w:val="24"/>
+          <w:lang w:val="ru-RU"/>
+        </w:rPr>
+        <w:t>построения</w:t>
+      </w:r>
+      <w:r>
+        <w:rPr>
+          <w:rFonts w:asciiTheme="majorHAnsi" w:hAnsiTheme="majorHAnsi" w:cstheme="majorHAnsi"/>
+          <w:b/>
+          <w:sz w:val="24"/>
+          <w:szCs w:val="24"/>
+          <w:lang w:val="ru-RU"/>
+        </w:rPr>
+        <w:t xml:space="preserve"> интерполяционных сплайнов</w:t>
+      </w:r>
+      <w:r>
+        <w:rPr>
+          <w:rFonts w:asciiTheme="majorHAnsi" w:hAnsiTheme="majorHAnsi" w:cstheme="majorHAnsi"/>
+          <w:b/>
+          <w:sz w:val="24"/>
+          <w:szCs w:val="24"/>
+          <w:lang w:val="ru-RU"/>
+        </w:rPr>
+        <w:t>.</w:t>
+      </w:r>
+    </w:p>
+    <w:p>
+      <w:pPr>
+        <w:rPr>
+          <w:rFonts w:asciiTheme="majorHAnsi" w:hAnsiTheme="majorHAnsi" w:cstheme="majorHAnsi"/>
+          <w:b/>
+          <w:sz w:val="24"/>
+          <w:szCs w:val="24"/>
+          <w:lang w:val="ru-RU"/>
+        </w:rPr>
+      </w:pPr>
+      <w:r>
+        <w:rPr>
+          <w:rFonts w:asciiTheme="majorHAnsi" w:hAnsiTheme="majorHAnsi" w:cstheme="majorHAnsi"/>
+          <w:b/>
+          <w:sz w:val="24"/>
+          <w:szCs w:val="24"/>
+          <w:lang w:val="ru-RU"/>
+        </w:rPr>
+        <w:t>Реализовать алгоритм на ка</w:t>
       </w:r>
       <w:r>
         <w:rPr>
@@ -253,8 +296,9 @@
           <w:szCs w:val="24"/>
           <w:lang w:val="ru-RU" w:eastAsia="ru-RU"/>
         </w:rPr>
-        <w:t>1. Получить таблицу значений аналитически заданной функции на указанном отрезке с заданным шагом h. Построить интерполяционные многочлены и найти значение функции</w:t>
-      </w:r>
+        <w:t xml:space="preserve">Для аналитически заданной функции </w:t>
+      </w:r>
+      <w:proofErr w:type="gramStart"/>
       <w:r>
         <w:rPr>
           <w:rFonts w:asciiTheme="majorHAnsi" w:eastAsia="Times New Roman" w:hAnsiTheme="majorHAnsi" w:cstheme="majorHAnsi"/>
@@ -263,8 +307,9 @@
           <w:szCs w:val="24"/>
           <w:lang w:val="ru-RU" w:eastAsia="ru-RU"/>
         </w:rPr>
-        <w:t xml:space="preserve"> в 3-х точках x в соответствии </w:t>
-      </w:r>
+        <w:t>построить  таблицу</w:t>
+      </w:r>
+      <w:proofErr w:type="gramEnd"/>
       <w:r>
         <w:rPr>
           <w:rFonts w:asciiTheme="majorHAnsi" w:eastAsia="Times New Roman" w:hAnsiTheme="majorHAnsi" w:cstheme="majorHAnsi"/>
@@ -273,14 +318,9 @@
           <w:szCs w:val="24"/>
           <w:lang w:val="ru-RU" w:eastAsia="ru-RU"/>
         </w:rPr>
-        <w:t>с вариантом</w:t>
-      </w:r>
-      <w:r>
-        <w:rPr>
-          <w:lang w:val="ru-RU"/>
-        </w:rPr>
-        <w:t xml:space="preserve"> </w:t>
-      </w:r>
+        <w:t xml:space="preserve"> значений, на основе которой создать интерполяционный сплайн третьего порядка и вычислить значения в трёх точках, расположенных ближе к началу, середине и концу отрезка. Результаты сравнить с точным значением функции в указанных точках. Построить графики исходной функции, </w:t>
+      </w:r>
+      <w:proofErr w:type="gramStart"/>
       <w:r>
         <w:rPr>
           <w:rFonts w:asciiTheme="majorHAnsi" w:eastAsia="Times New Roman" w:hAnsiTheme="majorHAnsi" w:cstheme="majorHAnsi"/>
@@ -289,8 +329,9 @@
           <w:szCs w:val="24"/>
           <w:lang w:val="ru-RU" w:eastAsia="ru-RU"/>
         </w:rPr>
-        <w:t>испо</w:t>
-      </w:r>
+        <w:t>созданного  сплайна</w:t>
+      </w:r>
+      <w:proofErr w:type="gramEnd"/>
       <w:r>
         <w:rPr>
           <w:rFonts w:asciiTheme="majorHAnsi" w:eastAsia="Times New Roman" w:hAnsiTheme="majorHAnsi" w:cstheme="majorHAnsi"/>
@@ -299,33 +340,42 @@
           <w:szCs w:val="24"/>
           <w:lang w:val="ru-RU" w:eastAsia="ru-RU"/>
         </w:rPr>
-        <w:t>льзуя формулы Ньютона степени  не выше 4.</w:t>
-      </w:r>
-    </w:p>
-    <w:p>
-      <w:pPr>
-        <w:rPr>
-          <w:rFonts w:asciiTheme="majorHAnsi" w:hAnsiTheme="majorHAnsi" w:cstheme="majorHAnsi"/>
-          <w:b/>
-          <w:sz w:val="24"/>
-          <w:szCs w:val="24"/>
-          <w:lang w:val="ru-RU"/>
-        </w:rPr>
-      </w:pPr>
-      <w:r>
-        <w:rPr>
-          <w:rFonts w:asciiTheme="majorHAnsi" w:hAnsiTheme="majorHAnsi" w:cstheme="majorHAnsi"/>
-          <w:b/>
-          <w:sz w:val="24"/>
-          <w:szCs w:val="24"/>
-          <w:lang w:val="ru-RU"/>
-        </w:rPr>
-        <w:t xml:space="preserve">4. </w:t>
-      </w:r>
-    </w:p>
-    <w:p>
-      <w:pPr>
-        <w:ind w:firstLine="708"/>
+        <w:t xml:space="preserve">      и отметить в этой же плоскости вычисленные значения.</w:t>
+      </w:r>
+    </w:p>
+    <w:p>
+      <w:pPr>
+        <w:rPr>
+          <w:rFonts w:asciiTheme="majorHAnsi" w:eastAsia="Times New Roman" w:hAnsiTheme="majorHAnsi" w:cstheme="majorHAnsi"/>
+          <w:b/>
+          <w:sz w:val="24"/>
+          <w:szCs w:val="24"/>
+          <w:lang w:val="ru-RU" w:eastAsia="ru-RU"/>
+        </w:rPr>
+      </w:pPr>
+      <w:r>
+        <w:rPr>
+          <w:rFonts w:asciiTheme="majorHAnsi" w:eastAsia="Times New Roman" w:hAnsiTheme="majorHAnsi" w:cstheme="majorHAnsi"/>
+          <w:b/>
+          <w:sz w:val="24"/>
+          <w:szCs w:val="24"/>
+          <w:lang w:val="ru-RU" w:eastAsia="ru-RU"/>
+        </w:rPr>
+        <w:t>4</w:t>
+      </w:r>
+      <w:r>
+        <w:rPr>
+          <w:rFonts w:asciiTheme="majorHAnsi" w:eastAsia="Times New Roman" w:hAnsiTheme="majorHAnsi" w:cstheme="majorHAnsi"/>
+          <w:b/>
+          <w:sz w:val="24"/>
+          <w:szCs w:val="24"/>
+          <w:lang w:val="ru-RU" w:eastAsia="ru-RU"/>
+        </w:rPr>
+        <w:t>.</w:t>
+      </w:r>
+    </w:p>
+    <w:p>
+      <w:pPr>
         <w:rPr>
           <w:sz w:val="28"/>
           <w:szCs w:val="28"/>
@@ -338,34 +388,96 @@
           <w:szCs w:val="28"/>
           <w:lang w:val="ru-RU"/>
         </w:rPr>
-        <w:t xml:space="preserve">Интерполяционным  многочленом Ньютона </w:t>
-      </w:r>
-      <w:r>
-        <w:rPr>
-          <w:i/>
+        <w:drawing>
+          <wp:inline distT="0" distB="0" distL="0" distR="0" wp14:anchorId="37217689" wp14:editId="3A508E50">
+            <wp:extent cx="6152515" cy="1000125"/>
+            <wp:effectExtent l="0" t="0" r="635" b="9525"/>
+            <wp:docPr id="3" name="Рисунок 3"/>
+            <wp:cNvGraphicFramePr>
+              <a:graphicFrameLocks xmlns:a="http://schemas.openxmlformats.org/drawingml/2006/main" noChangeAspect="1"/>
+            </wp:cNvGraphicFramePr>
+            <a:graphic xmlns:a="http://schemas.openxmlformats.org/drawingml/2006/main">
+              <a:graphicData uri="http://schemas.openxmlformats.org/drawingml/2006/picture">
+                <pic:pic xmlns:pic="http://schemas.openxmlformats.org/drawingml/2006/picture">
+                  <pic:nvPicPr>
+                    <pic:cNvPr id="1" name=""/>
+                    <pic:cNvPicPr/>
+                  </pic:nvPicPr>
+                  <pic:blipFill>
+                    <a:blip r:embed="rId6"/>
+                    <a:stretch>
+                      <a:fillRect/>
+                    </a:stretch>
+                  </pic:blipFill>
+                  <pic:spPr>
+                    <a:xfrm>
+                      <a:off x="0" y="0"/>
+                      <a:ext cx="6152515" cy="1000125"/>
+                    </a:xfrm>
+                    <a:prstGeom prst="rect">
+                      <a:avLst/>
+                    </a:prstGeom>
+                  </pic:spPr>
+                </pic:pic>
+              </a:graphicData>
+            </a:graphic>
+          </wp:inline>
+        </w:drawing>
+      </w:r>
+    </w:p>
+    <w:p>
+      <w:pPr>
+        <w:rPr>
           <w:sz w:val="28"/>
           <w:szCs w:val="28"/>
-        </w:rPr>
-        <w:t>n</w:t>
-      </w:r>
+          <w:lang w:val="ru-RU"/>
+        </w:rPr>
+      </w:pPr>
       <w:r>
         <w:rPr>
           <w:sz w:val="28"/>
           <w:szCs w:val="28"/>
           <w:lang w:val="ru-RU"/>
         </w:rPr>
-        <w:t>-ой степени  называется многочлен следующего вида</w:t>
-      </w:r>
-    </w:p>
-    <w:p>
-      <w:pPr>
-        <w:tabs>
-          <w:tab w:val="center" w:pos="4536"/>
-          <w:tab w:val="left" w:pos="9356"/>
-        </w:tabs>
-        <w:spacing w:line="276" w:lineRule="auto"/>
-        <w:contextualSpacing/>
-        <w:jc w:val="both"/>
+        <w:drawing>
+          <wp:inline distT="0" distB="0" distL="0" distR="0" wp14:anchorId="56D0126F" wp14:editId="5C43E731">
+            <wp:extent cx="6152515" cy="1541780"/>
+            <wp:effectExtent l="0" t="0" r="635" b="1270"/>
+            <wp:docPr id="6" name="Рисунок 6"/>
+            <wp:cNvGraphicFramePr>
+              <a:graphicFrameLocks xmlns:a="http://schemas.openxmlformats.org/drawingml/2006/main" noChangeAspect="1"/>
+            </wp:cNvGraphicFramePr>
+            <a:graphic xmlns:a="http://schemas.openxmlformats.org/drawingml/2006/main">
+              <a:graphicData uri="http://schemas.openxmlformats.org/drawingml/2006/picture">
+                <pic:pic xmlns:pic="http://schemas.openxmlformats.org/drawingml/2006/picture">
+                  <pic:nvPicPr>
+                    <pic:cNvPr id="1" name=""/>
+                    <pic:cNvPicPr/>
+                  </pic:nvPicPr>
+                  <pic:blipFill>
+                    <a:blip r:embed="rId7"/>
+                    <a:stretch>
+                      <a:fillRect/>
+                    </a:stretch>
+                  </pic:blipFill>
+                  <pic:spPr>
+                    <a:xfrm>
+                      <a:off x="0" y="0"/>
+                      <a:ext cx="6152515" cy="1541780"/>
+                    </a:xfrm>
+                    <a:prstGeom prst="rect">
+                      <a:avLst/>
+                    </a:prstGeom>
+                  </pic:spPr>
+                </pic:pic>
+              </a:graphicData>
+            </a:graphic>
+          </wp:inline>
+        </w:drawing>
+      </w:r>
+    </w:p>
+    <w:p>
+      <w:pPr>
         <w:rPr>
           <w:sz w:val="28"/>
           <w:szCs w:val="28"/>
@@ -374,187 +486,102 @@
       </w:pPr>
       <w:r>
         <w:rPr>
-          <w:position w:val="-30"/>
           <w:sz w:val="28"/>
           <w:szCs w:val="28"/>
           <w:lang w:val="ru-RU"/>
         </w:rPr>
-        <w:t xml:space="preserve">             </w:t>
-      </w:r>
-      <w:r>
-        <w:rPr>
-          <w:position w:val="-30"/>
-          <w:sz w:val="28"/>
-          <w:szCs w:val="28"/>
-        </w:rPr>
-        <w:object w:dxaOrig="6480" w:dyaOrig="720">
-          <v:shapetype id="_x0000_t75" coordsize="21600,21600" o:spt="75" o:preferrelative="t" path="m@4@5l@4@11@9@11@9@5xe" filled="f" stroked="f">
-            <v:stroke joinstyle="miter"/>
-            <v:formulas>
-              <v:f eqn="if lineDrawn pixelLineWidth 0"/>
-              <v:f eqn="sum @0 1 0"/>
-              <v:f eqn="sum 0 0 @1"/>
-              <v:f eqn="prod @2 1 2"/>
-              <v:f eqn="prod @3 21600 pixelWidth"/>
-              <v:f eqn="prod @3 21600 pixelHeight"/>
-              <v:f eqn="sum @0 0 1"/>
-              <v:f eqn="prod @6 1 2"/>
-              <v:f eqn="prod @7 21600 pixelWidth"/>
-              <v:f eqn="sum @8 21600 0"/>
-              <v:f eqn="prod @7 21600 pixelHeight"/>
-              <v:f eqn="sum @10 21600 0"/>
-            </v:formulas>
-            <v:path o:extrusionok="f" gradientshapeok="t" o:connecttype="rect"/>
-            <o:lock v:ext="edit" aspectratio="t"/>
-          </v:shapetype>
-          <v:shape id="_x0000_i1047" type="#_x0000_t75" style="width:324pt;height:36pt" o:ole="">
-            <v:imagedata r:id="rId6" o:title=""/>
-          </v:shape>
-          <o:OLEObject Type="Embed" ProgID="Equation.3" ShapeID="_x0000_i1047" DrawAspect="Content" ObjectID="_1693164207" r:id="rId7"/>
-        </w:object>
-      </w:r>
-      <w:r>
-        <w:rPr>
-          <w:sz w:val="28"/>
-          <w:szCs w:val="28"/>
-          <w:lang w:val="ru-RU"/>
-        </w:rPr>
-        <w:t xml:space="preserve">       </w:t>
-      </w:r>
-      <w:r>
-        <w:rPr>
-          <w:sz w:val="28"/>
-          <w:szCs w:val="28"/>
-          <w:lang w:val="ru-RU"/>
-        </w:rPr>
-        <w:t xml:space="preserve">               </w:t>
-      </w:r>
-    </w:p>
-    <w:p>
-      <w:pPr>
-        <w:spacing w:line="276" w:lineRule="auto"/>
-        <w:contextualSpacing/>
-        <w:jc w:val="both"/>
-        <w:rPr>
-          <w:sz w:val="28"/>
-          <w:szCs w:val="28"/>
-          <w:lang w:val="ru-RU"/>
-        </w:rPr>
-      </w:pPr>
-      <w:r>
-        <w:rPr>
-          <w:sz w:val="28"/>
-          <w:szCs w:val="28"/>
-          <w:lang w:val="ru-RU"/>
-        </w:rPr>
-        <w:t xml:space="preserve">Или </w:t>
-      </w:r>
-    </w:p>
-    <w:p>
-      <w:pPr>
-        <w:tabs>
-          <w:tab w:val="center" w:pos="4536"/>
-        </w:tabs>
-        <w:spacing w:line="276" w:lineRule="auto"/>
-        <w:contextualSpacing/>
-        <w:jc w:val="both"/>
-        <w:rPr>
-          <w:position w:val="-28"/>
-          <w:sz w:val="28"/>
-          <w:szCs w:val="28"/>
-        </w:rPr>
-      </w:pPr>
-      <w:r>
-        <w:rPr>
-          <w:position w:val="-28"/>
-          <w:sz w:val="28"/>
-          <w:szCs w:val="28"/>
-          <w:lang w:val="ru-RU"/>
-        </w:rPr>
-        <w:tab/>
-      </w:r>
-      <w:r>
-        <w:rPr>
-          <w:position w:val="-28"/>
-          <w:sz w:val="28"/>
-          <w:szCs w:val="28"/>
-        </w:rPr>
-        <w:object w:dxaOrig="5899" w:dyaOrig="680">
-          <v:shape id="_x0000_i1048" type="#_x0000_t75" style="width:294.5pt;height:34pt" o:ole="">
-            <v:imagedata r:id="rId8" o:title=""/>
-          </v:shape>
-          <o:OLEObject Type="Embed" ProgID="Equation.3" ShapeID="_x0000_i1048" DrawAspect="Content" ObjectID="_1693164208" r:id="rId9"/>
-        </w:object>
-      </w:r>
-    </w:p>
-    <w:p>
-      <w:pPr>
-        <w:rPr>
-          <w:sz w:val="28"/>
-          <w:szCs w:val="28"/>
-          <w:lang w:val="ru-RU"/>
-        </w:rPr>
-      </w:pPr>
-      <w:r>
-        <w:rPr>
-          <w:sz w:val="28"/>
-          <w:szCs w:val="28"/>
-          <w:lang w:val="ru-RU"/>
-        </w:rPr>
-        <w:t>Узлы выбираются так, чтобы входила левая и правая границы сетки.</w:t>
-      </w:r>
-    </w:p>
-    <w:p>
-      <w:pPr>
-        <w:rPr>
-          <w:rFonts w:asciiTheme="majorHAnsi" w:hAnsiTheme="majorHAnsi" w:cstheme="majorHAnsi"/>
-          <w:b/>
-          <w:sz w:val="24"/>
-          <w:szCs w:val="24"/>
-          <w:lang w:val="ru-RU"/>
-        </w:rPr>
-      </w:pPr>
-      <w:r>
-        <w:rPr>
-          <w:rFonts w:asciiTheme="majorHAnsi" w:hAnsiTheme="majorHAnsi" w:cstheme="majorHAnsi"/>
-          <w:b/>
-          <w:sz w:val="24"/>
-          <w:szCs w:val="24"/>
-          <w:lang w:val="ru-RU"/>
-        </w:rPr>
-        <w:t xml:space="preserve">При записи формулы </w:t>
-      </w:r>
-      <w:r>
-        <w:rPr>
-          <w:rFonts w:asciiTheme="majorHAnsi" w:hAnsiTheme="majorHAnsi" w:cstheme="majorHAnsi"/>
-          <w:b/>
-          <w:sz w:val="24"/>
-          <w:szCs w:val="24"/>
-          <w:lang w:val="ru-RU"/>
-        </w:rPr>
-        <w:t xml:space="preserve">необходимо учитывать, что узлы </w:t>
-      </w:r>
-      <w:r>
-        <w:rPr>
-          <w:rFonts w:asciiTheme="majorHAnsi" w:hAnsiTheme="majorHAnsi" w:cstheme="majorHAnsi"/>
-          <w:b/>
-          <w:sz w:val="24"/>
-          <w:szCs w:val="24"/>
-          <w:lang w:val="ru-RU"/>
-        </w:rPr>
-        <w:t>имеют локальную нумерацию, которая зависит от расположения точки x, в которой вычисляем значение функции.</w:t>
-      </w:r>
-    </w:p>
-    <w:p>
-      <w:pPr>
-        <w:rPr>
-          <w:rFonts w:asciiTheme="majorHAnsi" w:hAnsiTheme="majorHAnsi" w:cstheme="majorHAnsi"/>
-          <w:b/>
-          <w:sz w:val="24"/>
-          <w:szCs w:val="24"/>
-          <w:lang w:val="ru-RU"/>
-        </w:rPr>
-      </w:pPr>
+        <w:drawing>
+          <wp:inline distT="0" distB="0" distL="0" distR="0" wp14:anchorId="5E933301" wp14:editId="1028F86A">
+            <wp:extent cx="6152515" cy="1456055"/>
+            <wp:effectExtent l="0" t="0" r="635" b="0"/>
+            <wp:docPr id="7" name="Рисунок 7"/>
+            <wp:cNvGraphicFramePr>
+              <a:graphicFrameLocks xmlns:a="http://schemas.openxmlformats.org/drawingml/2006/main" noChangeAspect="1"/>
+            </wp:cNvGraphicFramePr>
+            <a:graphic xmlns:a="http://schemas.openxmlformats.org/drawingml/2006/main">
+              <a:graphicData uri="http://schemas.openxmlformats.org/drawingml/2006/picture">
+                <pic:pic xmlns:pic="http://schemas.openxmlformats.org/drawingml/2006/picture">
+                  <pic:nvPicPr>
+                    <pic:cNvPr id="1" name=""/>
+                    <pic:cNvPicPr/>
+                  </pic:nvPicPr>
+                  <pic:blipFill>
+                    <a:blip r:embed="rId8"/>
+                    <a:stretch>
+                      <a:fillRect/>
+                    </a:stretch>
+                  </pic:blipFill>
+                  <pic:spPr>
+                    <a:xfrm>
+                      <a:off x="0" y="0"/>
+                      <a:ext cx="6152515" cy="1456055"/>
+                    </a:xfrm>
+                    <a:prstGeom prst="rect">
+                      <a:avLst/>
+                    </a:prstGeom>
+                  </pic:spPr>
+                </pic:pic>
+              </a:graphicData>
+            </a:graphic>
+          </wp:inline>
+        </w:drawing>
+      </w:r>
+    </w:p>
+    <w:p>
+      <w:pPr>
+        <w:rPr>
+          <w:rFonts w:asciiTheme="majorHAnsi" w:hAnsiTheme="majorHAnsi" w:cstheme="majorHAnsi"/>
+          <w:b/>
+          <w:sz w:val="24"/>
+          <w:szCs w:val="24"/>
+          <w:lang w:val="ru-RU"/>
+        </w:rPr>
+      </w:pPr>
+      <w:r>
+        <w:rPr>
+          <w:rFonts w:asciiTheme="majorHAnsi" w:hAnsiTheme="majorHAnsi" w:cstheme="majorHAnsi"/>
+          <w:b/>
+          <w:sz w:val="24"/>
+          <w:szCs w:val="24"/>
+          <w:lang w:val="ru-RU"/>
+        </w:rPr>
+        <w:lastRenderedPageBreak/>
+        <w:drawing>
+          <wp:inline distT="0" distB="0" distL="0" distR="0" wp14:anchorId="2EA7D011" wp14:editId="517DA2B6">
+            <wp:extent cx="6152515" cy="1099820"/>
+            <wp:effectExtent l="0" t="0" r="635" b="5080"/>
+            <wp:docPr id="8" name="Рисунок 8"/>
+            <wp:cNvGraphicFramePr>
+              <a:graphicFrameLocks xmlns:a="http://schemas.openxmlformats.org/drawingml/2006/main" noChangeAspect="1"/>
+            </wp:cNvGraphicFramePr>
+            <a:graphic xmlns:a="http://schemas.openxmlformats.org/drawingml/2006/main">
+              <a:graphicData uri="http://schemas.openxmlformats.org/drawingml/2006/picture">
+                <pic:pic xmlns:pic="http://schemas.openxmlformats.org/drawingml/2006/picture">
+                  <pic:nvPicPr>
+                    <pic:cNvPr id="1" name=""/>
+                    <pic:cNvPicPr/>
+                  </pic:nvPicPr>
+                  <pic:blipFill>
+                    <a:blip r:embed="rId9"/>
+                    <a:stretch>
+                      <a:fillRect/>
+                    </a:stretch>
+                  </pic:blipFill>
+                  <pic:spPr>
+                    <a:xfrm>
+                      <a:off x="0" y="0"/>
+                      <a:ext cx="6152515" cy="1099820"/>
+                    </a:xfrm>
+                    <a:prstGeom prst="rect">
+                      <a:avLst/>
+                    </a:prstGeom>
+                  </pic:spPr>
+                </pic:pic>
+              </a:graphicData>
+            </a:graphic>
+          </wp:inline>
+        </w:drawing>
+      </w:r>
       <w:r>
         <w:rPr>
           <w:rFonts w:asciiTheme="majorHAnsi" w:hAnsiTheme="majorHAnsi" w:cstheme="majorHAnsi"/>
@@ -686,16 +713,14 @@
         <w:rPr>
           <w:rFonts w:asciiTheme="majorHAnsi" w:hAnsiTheme="majorHAnsi" w:cstheme="majorHAnsi"/>
           <w:b/>
-          <w:noProof/>
-          <w:sz w:val="24"/>
-          <w:szCs w:val="24"/>
-          <w:lang w:val="ru-RU" w:eastAsia="ru-RU"/>
+          <w:sz w:val="24"/>
+          <w:szCs w:val="24"/>
         </w:rPr>
         <w:drawing>
-          <wp:inline distT="0" distB="0" distL="0" distR="0" wp14:anchorId="17B2DC1B" wp14:editId="1559E6A6">
-            <wp:extent cx="6152515" cy="523240"/>
-            <wp:effectExtent l="0" t="0" r="635" b="0"/>
-            <wp:docPr id="2" name="Рисунок 2"/>
+          <wp:inline distT="0" distB="0" distL="0" distR="0" wp14:anchorId="6820ADE6" wp14:editId="10DCA85A">
+            <wp:extent cx="6152515" cy="314960"/>
+            <wp:effectExtent l="0" t="0" r="635" b="8890"/>
+            <wp:docPr id="9" name="Рисунок 9"/>
             <wp:cNvGraphicFramePr>
               <a:graphicFrameLocks xmlns:a="http://schemas.openxmlformats.org/drawingml/2006/main" noChangeAspect="1"/>
             </wp:cNvGraphicFramePr>
@@ -715,7 +740,7 @@
                   <pic:spPr>
                     <a:xfrm>
                       <a:off x="0" y="0"/>
-                      <a:ext cx="6152515" cy="523240"/>
+                      <a:ext cx="6152515" cy="314960"/>
                     </a:xfrm>
                     <a:prstGeom prst="rect">
                       <a:avLst/>
@@ -805,14 +830,16 @@
       </w:pPr>
       <w:r>
         <w:rPr>
-          <w:noProof/>
-          <w:lang w:val="ru-RU" w:eastAsia="ru-RU"/>
-        </w:rPr>
-        <w:lastRenderedPageBreak/>
+          <w:rFonts w:asciiTheme="majorHAnsi" w:hAnsiTheme="majorHAnsi" w:cstheme="majorHAnsi"/>
+          <w:b/>
+          <w:sz w:val="24"/>
+          <w:szCs w:val="24"/>
+          <w:lang w:val="ru-RU"/>
+        </w:rPr>
         <w:drawing>
-          <wp:inline distT="0" distB="0" distL="0" distR="0" wp14:anchorId="3C0A9EF4" wp14:editId="2D666065">
-            <wp:extent cx="3353268" cy="2133898"/>
-            <wp:effectExtent l="0" t="0" r="0" b="0"/>
+          <wp:inline distT="0" distB="0" distL="0" distR="0" wp14:anchorId="7E43DC45" wp14:editId="51825C06">
+            <wp:extent cx="6152515" cy="593090"/>
+            <wp:effectExtent l="0" t="0" r="635" b="0"/>
             <wp:docPr id="1" name="Рисунок 1"/>
             <wp:cNvGraphicFramePr>
               <a:graphicFrameLocks xmlns:a="http://schemas.openxmlformats.org/drawingml/2006/main" noChangeAspect="1"/>
@@ -833,7 +860,7 @@
                   <pic:spPr>
                     <a:xfrm>
                       <a:off x="0" y="0"/>
-                      <a:ext cx="3353268" cy="2133898"/>
+                      <a:ext cx="6152515" cy="593090"/>
                     </a:xfrm>
                     <a:prstGeom prst="rect">
                       <a:avLst/>
@@ -845,6 +872,8 @@
           </wp:inline>
         </w:drawing>
       </w:r>
+      <w:bookmarkStart w:id="0" w:name="_GoBack"/>
+      <w:bookmarkEnd w:id="0"/>
     </w:p>
     <w:p>
       <w:pPr>
@@ -895,10 +924,10 @@
           <w:lang w:val="ru-RU" w:eastAsia="ru-RU"/>
         </w:rPr>
         <w:drawing>
-          <wp:inline distT="0" distB="0" distL="0" distR="0" wp14:anchorId="7F07598C" wp14:editId="12D57F8B">
-            <wp:extent cx="5220429" cy="1600423"/>
+          <wp:inline distT="0" distB="0" distL="0" distR="0" wp14:anchorId="7AF76153" wp14:editId="445AF5A3">
+            <wp:extent cx="6001588" cy="1524213"/>
             <wp:effectExtent l="0" t="0" r="0" b="0"/>
-            <wp:docPr id="4" name="Рисунок 4"/>
+            <wp:docPr id="10" name="Рисунок 10"/>
             <wp:cNvGraphicFramePr>
               <a:graphicFrameLocks xmlns:a="http://schemas.openxmlformats.org/drawingml/2006/main" noChangeAspect="1"/>
             </wp:cNvGraphicFramePr>
@@ -918,7 +947,7 @@
                   <pic:spPr>
                     <a:xfrm>
                       <a:off x="0" y="0"/>
-                      <a:ext cx="5220429" cy="1600423"/>
+                      <a:ext cx="6001588" cy="1524213"/>
                     </a:xfrm>
                     <a:prstGeom prst="rect">
                       <a:avLst/>
@@ -975,11 +1004,12 @@
           <w:szCs w:val="24"/>
           <w:lang w:val="ru-RU"/>
         </w:rPr>
+        <w:lastRenderedPageBreak/>
         <w:drawing>
-          <wp:inline distT="0" distB="0" distL="0" distR="0" wp14:anchorId="58CE2FFA" wp14:editId="3A4E2310">
-            <wp:extent cx="6152515" cy="2973070"/>
-            <wp:effectExtent l="0" t="0" r="635" b="0"/>
-            <wp:docPr id="5" name="Рисунок 5"/>
+          <wp:inline distT="0" distB="0" distL="0" distR="0" wp14:anchorId="528E33F0" wp14:editId="747D191E">
+            <wp:extent cx="6152515" cy="4093845"/>
+            <wp:effectExtent l="0" t="0" r="635" b="1905"/>
+            <wp:docPr id="12" name="Рисунок 12"/>
             <wp:cNvGraphicFramePr>
               <a:graphicFrameLocks xmlns:a="http://schemas.openxmlformats.org/drawingml/2006/main" noChangeAspect="1"/>
             </wp:cNvGraphicFramePr>
@@ -999,7 +1029,7 @@
                   <pic:spPr>
                     <a:xfrm>
                       <a:off x="0" y="0"/>
-                      <a:ext cx="6152515" cy="2973070"/>
+                      <a:ext cx="6152515" cy="4093845"/>
                     </a:xfrm>
                     <a:prstGeom prst="rect">
                       <a:avLst/>
@@ -1011,8 +1041,6 @@
           </wp:inline>
         </w:drawing>
       </w:r>
-      <w:bookmarkStart w:id="0" w:name="_GoBack"/>
-      <w:bookmarkEnd w:id="0"/>
     </w:p>
     <w:p>
       <w:pPr>
@@ -1066,17 +1094,17 @@
           <w:szCs w:val="24"/>
           <w:lang w:val="ru-RU"/>
         </w:rPr>
-        <w:t xml:space="preserve">Вывод: интерполяционный многочлен </w:t>
-      </w:r>
-      <w:r>
-        <w:rPr>
-          <w:rFonts w:asciiTheme="majorHAnsi" w:hAnsiTheme="majorHAnsi" w:cstheme="majorHAnsi"/>
-          <w:b/>
-          <w:sz w:val="24"/>
-          <w:szCs w:val="24"/>
-          <w:lang w:val="ru-RU"/>
-        </w:rPr>
-        <w:t>Ньютона</w:t>
+        <w:t xml:space="preserve">Вывод: </w:t>
+      </w:r>
+      <w:r>
+        <w:rPr>
+          <w:rFonts w:asciiTheme="majorHAnsi" w:hAnsiTheme="majorHAnsi" w:cstheme="majorHAnsi"/>
+          <w:b/>
+          <w:sz w:val="24"/>
+          <w:szCs w:val="24"/>
+          <w:lang w:val="ru-RU"/>
+        </w:rPr>
+        <w:t>интерполирования сплайнами</w:t>
       </w:r>
       <w:r>
         <w:rPr>
@@ -1938,7 +1966,7 @@
 </file>
 
 <file path=customXml/itemProps1.xml><?xml version="1.0" encoding="utf-8"?>
-<ds:datastoreItem xmlns:ds="http://schemas.openxmlformats.org/officeDocument/2006/customXml" ds:itemID="{8820F957-E994-40F8-9DA2-DC5F91149842}">
+<ds:datastoreItem xmlns:ds="http://schemas.openxmlformats.org/officeDocument/2006/customXml" ds:itemID="{FC4205EA-5BEF-40D2-A3BB-3DD38FED38AD}">
   <ds:schemaRefs>
     <ds:schemaRef ds:uri="http://schemas.openxmlformats.org/officeDocument/2006/bibliography"/>
   </ds:schemaRefs>

</xml_diff>